<commit_message>
Push the most updated PDF report Signed-off-by: Tetsumaro <s3923443@student.rmit.edu.au>
</commit_message>
<xml_diff>
--- a/Tools/Tools Final/Tools_Draft_FINAL_FOR_TAYLEN.docx
+++ b/Tools/Tools Final/Tools_Draft_FINAL_FOR_TAYLEN.docx
@@ -25,6 +25,8 @@
       <w:pPr>
         <w:pStyle w:val="IntenseQuote"/>
       </w:pPr>
+      <w:bookmarkStart w:id="2" w:name="_Hlk85280821"/>
+      <w:bookmarkStart w:id="3" w:name="_Hlk85280851"/>
       <w:r>
         <w:t xml:space="preserve">GitHub Pages </w:t>
       </w:r>
@@ -47,7 +49,23 @@
             <w:sz w:val="20"/>
             <w:szCs w:val="20"/>
           </w:rPr>
-          <w:t>https://taylenanderson.github.io/stockIT/index.html</w:t>
+          <w:t>https://taylenanderson.github</w:t>
+        </w:r>
+        <w:r>
+          <w:rPr>
+            <w:rStyle w:val="Hyperlink"/>
+            <w:sz w:val="20"/>
+            <w:szCs w:val="20"/>
+          </w:rPr>
+          <w:t>.</w:t>
+        </w:r>
+        <w:r>
+          <w:rPr>
+            <w:rStyle w:val="Hyperlink"/>
+            <w:sz w:val="20"/>
+            <w:szCs w:val="20"/>
+          </w:rPr>
+          <w:t>io/stockIT/index.html</w:t>
         </w:r>
       </w:hyperlink>
     </w:p>
@@ -95,7 +113,23 @@
           <w:sz w:val="22"/>
           <w:szCs w:val="22"/>
         </w:rPr>
-        <w:t>https://github.com/taylenAnderson/stockIT</w:t>
+        <w:t>https://githu</w:t>
+      </w:r>
+      <w:r>
+        <w:rPr>
+          <w:rStyle w:val="Hyperlink"/>
+          <w:sz w:val="22"/>
+          <w:szCs w:val="22"/>
+        </w:rPr>
+        <w:t>b</w:t>
+      </w:r>
+      <w:r>
+        <w:rPr>
+          <w:rStyle w:val="Hyperlink"/>
+          <w:sz w:val="22"/>
+          <w:szCs w:val="22"/>
+        </w:rPr>
+        <w:t>.com/taylenAnderson/stockIT</w:t>
       </w:r>
       <w:r>
         <w:rPr>
@@ -135,6 +169,8 @@
           <w:sz w:val="99"/>
         </w:rPr>
       </w:pPr>
+      <w:bookmarkStart w:id="4" w:name="_Hlk85280940"/>
+      <w:bookmarkEnd w:id="3"/>
       <w:r>
         <w:rPr>
           <w:rFonts w:cs="Arial"/>
@@ -204,9 +240,23 @@
             <w:rStyle w:val="Hyperlink"/>
             <w:rFonts w:cs="Arial"/>
           </w:rPr>
-          <w:t>link</w:t>
+          <w:t>lin</w:t>
+        </w:r>
+        <w:r>
+          <w:rPr>
+            <w:rStyle w:val="Hyperlink"/>
+            <w:rFonts w:cs="Arial"/>
+          </w:rPr>
+          <w:t>k</w:t>
         </w:r>
       </w:hyperlink>
+      <w:r>
+        <w:rPr>
+          <w:rStyle w:val="Hyperlink"/>
+          <w:rFonts w:cs="Arial"/>
+        </w:rPr>
+        <w:t>.</w:t>
+      </w:r>
     </w:p>
     <w:p>
       <w:pPr>
@@ -618,6 +668,9 @@
         </w:rPr>
         <w:t xml:space="preserve"> be used for the next group assignment. We believe that the audit trail and other information attainable from the repository demonstrate our collaborative effort and improvement in utilising the tool more frequently and effectively. We have included snapshots of some usage </w:t>
       </w:r>
+      <w:bookmarkStart w:id="5" w:name="_Hlk85280959"/>
+      <w:bookmarkEnd w:id="2"/>
+      <w:bookmarkEnd w:id="4"/>
       <w:r>
         <w:rPr>
           <w:rFonts w:cs="Arial"/>
@@ -687,6 +740,7 @@
         </w:rPr>
         <w:t>.  </w:t>
       </w:r>
+      <w:bookmarkEnd w:id="5"/>
       <w:proofErr w:type="gramEnd"/>
     </w:p>
     <w:p>
@@ -717,7 +771,7 @@
         <w:t>Link</w:t>
       </w:r>
     </w:p>
-    <w:bookmarkStart w:id="2" w:name="_Hlk85246406"/>
+    <w:bookmarkStart w:id="6" w:name="_Hlk85246406"/>
     <w:p>
       <w:pPr>
         <w:pStyle w:val="IntenseQuote"/>
@@ -826,7 +880,7 @@
         <w:t>.</w:t>
       </w:r>
     </w:p>
-    <w:bookmarkEnd w:id="2"/>
+    <w:bookmarkEnd w:id="6"/>
     <w:p>
       <w:pPr>
         <w:pStyle w:val="IntenseQuote"/>
@@ -835,25 +889,20 @@
           <w:b/>
           <w:bCs w:val="0"/>
           <w:caps w:val="0"/>
+          <w:color w:val="4472C4" w:themeColor="accent1"/>
+          <w:spacing w:val="0"/>
         </w:rPr>
       </w:pPr>
       <w:r>
         <w:rPr>
           <w:rStyle w:val="IntenseEmphasis"/>
-        </w:rPr>
-        <w:t xml:space="preserve">Microsoft </w:t>
-      </w:r>
-      <w:r>
-        <w:rPr>
-          <w:rStyle w:val="IntenseEmphasis"/>
-        </w:rPr>
-        <w:t xml:space="preserve">Teams </w:t>
-      </w:r>
-      <w:r>
-        <w:rPr>
-          <w:rStyle w:val="IntenseEmphasis"/>
-        </w:rPr>
-        <w:t>collaboration</w:t>
+          <w:b/>
+          <w:bCs w:val="0"/>
+          <w:caps w:val="0"/>
+          <w:color w:val="4472C4" w:themeColor="accent1"/>
+          <w:spacing w:val="0"/>
+        </w:rPr>
+        <w:t>Microsoft Teams collaboration</w:t>
       </w:r>
     </w:p>
     <w:p>
@@ -866,6 +915,7 @@
           <w:szCs w:val="24"/>
         </w:rPr>
       </w:pPr>
+      <w:bookmarkStart w:id="7" w:name="_Hlk85281002"/>
       <w:r>
         <w:rPr>
           <w:rFonts w:ascii="Arial" w:hAnsi="Arial" w:cs="Arial"/>
@@ -1044,6 +1094,7 @@
         <w:t>assignment. The Teams chats also allowed us to brainstorm any questions a group member may have had or work through tech queries.</w:t>
       </w:r>
     </w:p>
+    <w:bookmarkEnd w:id="7"/>
     <w:p>
       <w:pPr>
         <w:pStyle w:val="Heading2"/>
@@ -1070,6 +1121,7 @@
           <w:szCs w:val="24"/>
         </w:rPr>
       </w:pPr>
+      <w:bookmarkStart w:id="8" w:name="_Hlk85281035"/>
       <w:r>
         <w:rPr>
           <w:rFonts w:ascii="Arial" w:hAnsi="Arial" w:cs="Arial"/>
@@ -1138,33 +1190,13 @@
         <w:t xml:space="preserve"> </w:t>
       </w:r>
     </w:p>
-    <w:p>
-      <w:pPr>
-        <w:spacing w:line="360" w:lineRule="auto"/>
-        <w:jc w:val="both"/>
-        <w:rPr>
-          <w:rFonts w:ascii="Arial" w:hAnsi="Arial" w:cs="Arial"/>
-          <w:sz w:val="24"/>
-          <w:szCs w:val="24"/>
-        </w:rPr>
-      </w:pPr>
-    </w:p>
-    <w:p>
-      <w:pPr>
-        <w:spacing w:line="360" w:lineRule="auto"/>
-        <w:jc w:val="both"/>
-        <w:rPr>
-          <w:rFonts w:ascii="Arial" w:hAnsi="Arial" w:cs="Arial"/>
-          <w:sz w:val="24"/>
-          <w:szCs w:val="24"/>
-        </w:rPr>
-      </w:pPr>
-    </w:p>
+    <w:bookmarkEnd w:id="8"/>
     <w:p>
       <w:pPr>
         <w:pStyle w:val="Heading1"/>
       </w:pPr>
       <w:r>
+        <w:lastRenderedPageBreak/>
         <w:t>Appendix</w:t>
       </w:r>
     </w:p>
@@ -1172,8 +1204,8 @@
       <w:pPr>
         <w:pStyle w:val="Heading2"/>
       </w:pPr>
-      <w:bookmarkStart w:id="3" w:name="_APPENDIX_A"/>
-      <w:bookmarkEnd w:id="3"/>
+      <w:bookmarkStart w:id="9" w:name="_APPENDIX_A"/>
+      <w:bookmarkEnd w:id="9"/>
       <w:r>
         <w:t>APPENDIX A</w:t>
       </w:r>
@@ -1268,14 +1300,15 @@
       <w:pPr>
         <w:pStyle w:val="Heading2"/>
       </w:pPr>
-      <w:bookmarkStart w:id="4" w:name="_Appendix_B"/>
-      <w:bookmarkStart w:id="5" w:name="Appendix_B"/>
-      <w:bookmarkEnd w:id="4"/>
-      <w:r>
+      <w:bookmarkStart w:id="10" w:name="_Appendix_B"/>
+      <w:bookmarkStart w:id="11" w:name="Appendix_B"/>
+      <w:bookmarkEnd w:id="10"/>
+      <w:r>
+        <w:lastRenderedPageBreak/>
         <w:t>Appendix B</w:t>
       </w:r>
     </w:p>
-    <w:bookmarkEnd w:id="5"/>
+    <w:bookmarkEnd w:id="11"/>
     <w:p>
       <w:pPr>
         <w:pStyle w:val="EndnoteText"/>

</xml_diff>